<commit_message>
Update Research - Back-End Solutions.docx
</commit_message>
<xml_diff>
--- a/product-documents/requirements-analysis/Research - Back-End Solutions.docx
+++ b/product-documents/requirements-analysis/Research - Back-End Solutions.docx
@@ -306,15 +306,13 @@
         </w:numPr>
       </w:pPr>
       <w:r>
-        <w:t xml:space="preserve">This service is paid however it has free tiers as well </w:t>
-      </w:r>
-      <w:proofErr w:type="spellStart"/>
-      <w:r>
-        <w:t>astrials</w:t>
-      </w:r>
-      <w:proofErr w:type="spellEnd"/>
-      <w:r>
-        <w:t>.</w:t>
+        <w:t>This service is paid however it has free tiers as well as</w:t>
+      </w:r>
+      <w:r>
+        <w:t xml:space="preserve"> </w:t>
+      </w:r>
+      <w:r>
+        <w:t>trials.</w:t>
       </w:r>
     </w:p>
     <w:p>
@@ -386,7 +384,7 @@
           <w:numId w:val="4"/>
         </w:numPr>
       </w:pPr>
-      <w:hyperlink r:id="rId9" w:history="1">
+      <w:hyperlink r:id="rId9" w:anchor=":~:text=As%20part%20of%20the%20AWS,on%20experience%20with%20Amazon%20RDS" w:history="1">
         <w:r>
           <w:rPr>
             <w:rStyle w:val="Hyperlink"/>

</xml_diff>